<commit_message>
DefectList Complete. Commit 4
</commit_message>
<xml_diff>
--- a/CodeReview_Template_DefectList.docx
+++ b/CodeReview_Template_DefectList.docx
@@ -9,35 +9,11 @@
           <w:sz w:val="28"/>
         </w:rPr>
       </w:pPr>
-      <w:bookmarkStart w:id="0" w:name="_GoBack"/>
-      <w:bookmarkEnd w:id="0"/>
-      <w:r>
-        <w:rPr>
-          <w:sz w:val="28"/>
-          <w14:shadow w14:blurRad="50800" w14:dist="38100" w14:dir="2700000" w14:sx="100000" w14:sy="100000" w14:kx="0" w14:ky="0" w14:algn="tl">
-            <w14:srgbClr w14:val="000000">
-              <w14:alpha w14:val="60000"/>
-            </w14:srgbClr>
-          </w14:shadow>
-        </w:rPr>
-        <w:t>Code Review</w:t>
-      </w:r>
-      <w:r>
-        <w:rPr>
-          <w:sz w:val="28"/>
-          <w14:shadow w14:blurRad="50800" w14:dist="38100" w14:dir="2700000" w14:sx="100000" w14:sy="100000" w14:kx="0" w14:ky="0" w14:algn="tl">
-            <w14:srgbClr w14:val="000000">
-              <w14:alpha w14:val="60000"/>
-            </w14:srgbClr>
-          </w14:shadow>
-        </w:rPr>
-        <w:t xml:space="preserve"> </w:t>
-      </w:r>
       <w:r>
         <w:rPr>
           <w:sz w:val="28"/>
         </w:rPr>
-        <w:t>Defect List</w:t>
+        <w:t>Code Review Defect List</w:t>
       </w:r>
     </w:p>
     <w:p>
@@ -67,12 +43,6 @@
         <w:gridCol w:w="648"/>
       </w:tblGrid>
       <w:tr>
-        <w:tblPrEx>
-          <w:tblCellMar>
-            <w:top w:w="0" w:type="dxa"/>
-            <w:bottom w:w="0" w:type="dxa"/>
-          </w:tblCellMar>
-        </w:tblPrEx>
         <w:trPr>
           <w:gridBefore w:val="2"/>
           <w:gridAfter w:val="1"/>
@@ -91,7 +61,13 @@
               <w:jc w:val="left"/>
             </w:pPr>
             <w:r>
-              <w:t>Reviewer: _____________________________</w:t>
+              <w:t>Reviewer:</w:t>
+            </w:r>
+            <w:r>
+              <w:t xml:space="preserve"> </w:t>
+            </w:r>
+            <w:r>
+              <w:t>Kevin Nolf</w:t>
             </w:r>
           </w:p>
         </w:tc>
@@ -106,18 +82,23 @@
               <w:jc w:val="left"/>
             </w:pPr>
             <w:r>
-              <w:t>GH Repo: ________________________________</w:t>
-            </w:r>
+              <w:t>GH Repo:</w:t>
+            </w:r>
+            <w:r>
+              <w:t xml:space="preserve"> </w:t>
+            </w:r>
+            <w:proofErr w:type="spellStart"/>
+            <w:r>
+              <w:t>knolf_revie</w:t>
+            </w:r>
+            <w:r>
+              <w:t>w</w:t>
+            </w:r>
+            <w:proofErr w:type="spellEnd"/>
           </w:p>
         </w:tc>
       </w:tr>
       <w:tr>
-        <w:tblPrEx>
-          <w:tblCellMar>
-            <w:top w:w="0" w:type="dxa"/>
-            <w:bottom w:w="0" w:type="dxa"/>
-          </w:tblCellMar>
-        </w:tblPrEx>
         <w:trPr>
           <w:gridBefore w:val="2"/>
           <w:gridAfter w:val="1"/>
@@ -151,12 +132,6 @@
         </w:tc>
       </w:tr>
       <w:tr>
-        <w:tblPrEx>
-          <w:tblCellMar>
-            <w:top w:w="0" w:type="dxa"/>
-            <w:bottom w:w="0" w:type="dxa"/>
-          </w:tblCellMar>
-        </w:tblPrEx>
         <w:trPr>
           <w:gridBefore w:val="2"/>
           <w:gridAfter w:val="1"/>
@@ -201,9 +176,7 @@
             <w:insideV w:val="single" w:sz="4" w:space="0" w:color="auto"/>
           </w:tblBorders>
           <w:tblCellMar>
-            <w:top w:w="0" w:type="dxa"/>
             <w:left w:w="108" w:type="dxa"/>
-            <w:bottom w:w="0" w:type="dxa"/>
             <w:right w:w="108" w:type="dxa"/>
           </w:tblCellMar>
         </w:tblPrEx>
@@ -309,9 +282,7 @@
             <w:insideV w:val="single" w:sz="4" w:space="0" w:color="auto"/>
           </w:tblBorders>
           <w:tblCellMar>
-            <w:top w:w="0" w:type="dxa"/>
             <w:left w:w="108" w:type="dxa"/>
-            <w:bottom w:w="0" w:type="dxa"/>
             <w:right w:w="108" w:type="dxa"/>
           </w:tblCellMar>
         </w:tblPrEx>
@@ -424,9 +395,7 @@
             <w:insideV w:val="single" w:sz="4" w:space="0" w:color="auto"/>
           </w:tblBorders>
           <w:tblCellMar>
-            <w:top w:w="0" w:type="dxa"/>
             <w:left w:w="108" w:type="dxa"/>
-            <w:bottom w:w="0" w:type="dxa"/>
             <w:right w:w="108" w:type="dxa"/>
           </w:tblCellMar>
         </w:tblPrEx>
@@ -448,6 +417,13 @@
                 <w:sz w:val="18"/>
               </w:rPr>
             </w:pPr>
+            <w:r>
+              <w:rPr>
+                <w:rFonts w:ascii="Arial Narrow" w:hAnsi="Arial Narrow"/>
+                <w:sz w:val="18"/>
+              </w:rPr>
+              <w:t>1</w:t>
+            </w:r>
           </w:p>
         </w:tc>
         <w:tc>
@@ -463,6 +439,93 @@
                 <w:sz w:val="18"/>
               </w:rPr>
             </w:pPr>
+            <w:r>
+              <w:rPr>
+                <w:rFonts w:ascii="Arial Narrow" w:hAnsi="Arial Narrow"/>
+                <w:sz w:val="18"/>
+              </w:rPr>
+              <w:t>SortAlgos.java- ln 3</w:t>
+            </w:r>
+          </w:p>
+          <w:p>
+            <w:pPr>
+              <w:pStyle w:val="TableText"/>
+              <w:rPr>
+                <w:rFonts w:ascii="Arial Narrow" w:hAnsi="Arial Narrow"/>
+                <w:sz w:val="18"/>
+              </w:rPr>
+            </w:pPr>
+            <w:r>
+              <w:rPr>
+                <w:rFonts w:ascii="Arial Narrow" w:hAnsi="Arial Narrow"/>
+                <w:sz w:val="18"/>
+              </w:rPr>
+              <w:t>SortDemo.java- ln 4</w:t>
+            </w:r>
+          </w:p>
+          <w:p>
+            <w:pPr>
+              <w:pStyle w:val="TableText"/>
+              <w:rPr>
+                <w:rFonts w:ascii="Arial Narrow" w:hAnsi="Arial Narrow"/>
+                <w:sz w:val="18"/>
+              </w:rPr>
+            </w:pPr>
+            <w:r>
+              <w:rPr>
+                <w:rFonts w:ascii="Arial Narrow" w:hAnsi="Arial Narrow"/>
+                <w:sz w:val="18"/>
+              </w:rPr>
+              <w:t>SortDemoData.java- ln 4</w:t>
+            </w:r>
+          </w:p>
+          <w:p>
+            <w:pPr>
+              <w:pStyle w:val="TableText"/>
+              <w:rPr>
+                <w:rFonts w:ascii="Arial Narrow" w:hAnsi="Arial Narrow"/>
+                <w:sz w:val="18"/>
+              </w:rPr>
+            </w:pPr>
+            <w:r>
+              <w:rPr>
+                <w:rFonts w:ascii="Arial Narrow" w:hAnsi="Arial Narrow"/>
+                <w:sz w:val="18"/>
+              </w:rPr>
+              <w:t>Item.java- ln 2</w:t>
+            </w:r>
+          </w:p>
+          <w:p>
+            <w:pPr>
+              <w:pStyle w:val="TableText"/>
+              <w:rPr>
+                <w:rFonts w:ascii="Arial Narrow" w:hAnsi="Arial Narrow"/>
+                <w:sz w:val="18"/>
+              </w:rPr>
+            </w:pPr>
+            <w:r>
+              <w:rPr>
+                <w:rFonts w:ascii="Arial Narrow" w:hAnsi="Arial Narrow"/>
+                <w:sz w:val="18"/>
+              </w:rPr>
+              <w:t>InvalidOperationException.java- ln 3</w:t>
+            </w:r>
+          </w:p>
+          <w:p>
+            <w:pPr>
+              <w:pStyle w:val="TableText"/>
+              <w:rPr>
+                <w:rFonts w:ascii="Arial Narrow" w:hAnsi="Arial Narrow"/>
+                <w:sz w:val="18"/>
+              </w:rPr>
+            </w:pPr>
+            <w:r>
+              <w:rPr>
+                <w:rFonts w:ascii="Arial Narrow" w:hAnsi="Arial Narrow"/>
+                <w:sz w:val="18"/>
+              </w:rPr>
+              <w:t>Main.java- ln 7</w:t>
+            </w:r>
           </w:p>
         </w:tc>
         <w:tc>
@@ -478,6 +541,36 @@
                 <w:sz w:val="18"/>
               </w:rPr>
             </w:pPr>
+            <w:r>
+              <w:rPr>
+                <w:rFonts w:ascii="Arial Narrow" w:hAnsi="Arial Narrow"/>
+                <w:sz w:val="18"/>
+              </w:rPr>
+              <w:t xml:space="preserve">No File banner </w:t>
+            </w:r>
+            <w:r>
+              <w:rPr>
+                <w:rFonts w:ascii="Arial Narrow" w:hAnsi="Arial Narrow"/>
+                <w:sz w:val="18"/>
+              </w:rPr>
+              <w:t>p</w:t>
+            </w:r>
+            <w:r>
+              <w:rPr>
+                <w:rFonts w:ascii="Arial Narrow" w:hAnsi="Arial Narrow"/>
+                <w:sz w:val="18"/>
+              </w:rPr>
+              <w:t>r</w:t>
+            </w:r>
+            <w:bookmarkStart w:id="0" w:name="_GoBack"/>
+            <w:bookmarkEnd w:id="0"/>
+            <w:r>
+              <w:rPr>
+                <w:rFonts w:ascii="Arial Narrow" w:hAnsi="Arial Narrow"/>
+                <w:sz w:val="18"/>
+              </w:rPr>
+              <w:t xml:space="preserve">esent or banner not filled out in file and others </w:t>
+            </w:r>
           </w:p>
           <w:p>
             <w:pPr>
@@ -501,6 +594,20 @@
                 <w:sz w:val="18"/>
               </w:rPr>
             </w:pPr>
+            <w:r>
+              <w:rPr>
+                <w:rFonts w:ascii="Arial Narrow" w:hAnsi="Arial Narrow"/>
+                <w:sz w:val="18"/>
+              </w:rPr>
+              <w:t>CG</w:t>
+            </w:r>
+            <w:r>
+              <w:rPr>
+                <w:rFonts w:ascii="Arial Narrow" w:hAnsi="Arial Narrow"/>
+                <w:sz w:val="18"/>
+              </w:rPr>
+              <w:t xml:space="preserve"> 1</w:t>
+            </w:r>
           </w:p>
         </w:tc>
         <w:tc>
@@ -516,6 +623,13 @@
                 <w:sz w:val="18"/>
               </w:rPr>
             </w:pPr>
+            <w:r>
+              <w:rPr>
+                <w:rFonts w:ascii="Arial Narrow" w:hAnsi="Arial Narrow"/>
+                <w:sz w:val="18"/>
+              </w:rPr>
+              <w:t>Low</w:t>
+            </w:r>
           </w:p>
         </w:tc>
       </w:tr>
@@ -531,9 +645,7 @@
             <w:insideV w:val="single" w:sz="4" w:space="0" w:color="auto"/>
           </w:tblBorders>
           <w:tblCellMar>
-            <w:top w:w="0" w:type="dxa"/>
             <w:left w:w="108" w:type="dxa"/>
-            <w:bottom w:w="0" w:type="dxa"/>
             <w:right w:w="108" w:type="dxa"/>
           </w:tblCellMar>
         </w:tblPrEx>
@@ -555,6 +667,13 @@
                 <w:sz w:val="18"/>
               </w:rPr>
             </w:pPr>
+            <w:r>
+              <w:rPr>
+                <w:rFonts w:ascii="Arial Narrow" w:hAnsi="Arial Narrow"/>
+                <w:sz w:val="18"/>
+              </w:rPr>
+              <w:t>2</w:t>
+            </w:r>
           </w:p>
         </w:tc>
         <w:tc>
@@ -570,6 +689,13 @@
                 <w:sz w:val="18"/>
               </w:rPr>
             </w:pPr>
+            <w:r>
+              <w:rPr>
+                <w:rFonts w:ascii="Arial Narrow" w:hAnsi="Arial Narrow"/>
+                <w:sz w:val="18"/>
+              </w:rPr>
+              <w:t>SortDemo.java- ln 21</w:t>
+            </w:r>
           </w:p>
         </w:tc>
         <w:tc>
@@ -585,6 +711,29 @@
                 <w:sz w:val="18"/>
               </w:rPr>
             </w:pPr>
+            <w:r>
+              <w:rPr>
+                <w:rFonts w:ascii="Arial Narrow" w:hAnsi="Arial Narrow"/>
+                <w:sz w:val="18"/>
+              </w:rPr>
+              <w:t xml:space="preserve">No Class Banner present and filled out for </w:t>
+            </w:r>
+            <w:proofErr w:type="spellStart"/>
+            <w:r>
+              <w:rPr>
+                <w:rFonts w:ascii="Arial Narrow" w:hAnsi="Arial Narrow"/>
+                <w:sz w:val="18"/>
+              </w:rPr>
+              <w:t>SortDemo</w:t>
+            </w:r>
+            <w:proofErr w:type="spellEnd"/>
+            <w:r>
+              <w:rPr>
+                <w:rFonts w:ascii="Arial Narrow" w:hAnsi="Arial Narrow"/>
+                <w:sz w:val="18"/>
+              </w:rPr>
+              <w:t xml:space="preserve"> Class</w:t>
+            </w:r>
           </w:p>
           <w:p>
             <w:pPr>
@@ -608,6 +757,20 @@
                 <w:sz w:val="18"/>
               </w:rPr>
             </w:pPr>
+            <w:r>
+              <w:rPr>
+                <w:rFonts w:ascii="Arial Narrow" w:hAnsi="Arial Narrow"/>
+                <w:sz w:val="18"/>
+              </w:rPr>
+              <w:t>CG</w:t>
+            </w:r>
+            <w:r>
+              <w:rPr>
+                <w:rFonts w:ascii="Arial Narrow" w:hAnsi="Arial Narrow"/>
+                <w:sz w:val="18"/>
+              </w:rPr>
+              <w:t xml:space="preserve"> 2</w:t>
+            </w:r>
           </w:p>
         </w:tc>
         <w:tc>
@@ -623,6 +786,13 @@
                 <w:sz w:val="18"/>
               </w:rPr>
             </w:pPr>
+            <w:r>
+              <w:rPr>
+                <w:rFonts w:ascii="Arial Narrow" w:hAnsi="Arial Narrow"/>
+                <w:sz w:val="18"/>
+              </w:rPr>
+              <w:t>Low</w:t>
+            </w:r>
           </w:p>
         </w:tc>
       </w:tr>
@@ -638,9 +808,7 @@
             <w:insideV w:val="single" w:sz="4" w:space="0" w:color="auto"/>
           </w:tblBorders>
           <w:tblCellMar>
-            <w:top w:w="0" w:type="dxa"/>
             <w:left w:w="108" w:type="dxa"/>
-            <w:bottom w:w="0" w:type="dxa"/>
             <w:right w:w="108" w:type="dxa"/>
           </w:tblCellMar>
         </w:tblPrEx>
@@ -662,6 +830,13 @@
                 <w:sz w:val="18"/>
               </w:rPr>
             </w:pPr>
+            <w:r>
+              <w:rPr>
+                <w:rFonts w:ascii="Arial Narrow" w:hAnsi="Arial Narrow"/>
+                <w:sz w:val="18"/>
+              </w:rPr>
+              <w:t>3</w:t>
+            </w:r>
           </w:p>
         </w:tc>
         <w:tc>
@@ -677,6 +852,13 @@
                 <w:sz w:val="18"/>
               </w:rPr>
             </w:pPr>
+            <w:r>
+              <w:rPr>
+                <w:rFonts w:ascii="Arial Narrow" w:hAnsi="Arial Narrow"/>
+                <w:sz w:val="18"/>
+              </w:rPr>
+              <w:t>SortDemoData.java-ln 19</w:t>
+            </w:r>
           </w:p>
         </w:tc>
         <w:tc>
@@ -692,15 +874,29 @@
                 <w:sz w:val="18"/>
               </w:rPr>
             </w:pPr>
-          </w:p>
-          <w:p>
-            <w:pPr>
-              <w:pStyle w:val="TableText"/>
-              <w:rPr>
-                <w:rFonts w:ascii="Arial Narrow" w:hAnsi="Arial Narrow"/>
-                <w:sz w:val="18"/>
-              </w:rPr>
-            </w:pPr>
+            <w:r>
+              <w:rPr>
+                <w:rFonts w:ascii="Arial Narrow" w:hAnsi="Arial Narrow"/>
+                <w:sz w:val="18"/>
+              </w:rPr>
+              <w:t xml:space="preserve">No Method Banner present and filled out for </w:t>
+            </w:r>
+            <w:proofErr w:type="spellStart"/>
+            <w:r>
+              <w:rPr>
+                <w:rFonts w:ascii="Arial Narrow" w:hAnsi="Arial Narrow"/>
+                <w:sz w:val="18"/>
+              </w:rPr>
+              <w:t>initializeArray</w:t>
+            </w:r>
+            <w:proofErr w:type="spellEnd"/>
+            <w:r>
+              <w:rPr>
+                <w:rFonts w:ascii="Arial Narrow" w:hAnsi="Arial Narrow"/>
+                <w:sz w:val="18"/>
+              </w:rPr>
+              <w:t>(String) method in SortDemoData.java</w:t>
+            </w:r>
           </w:p>
         </w:tc>
         <w:tc>
@@ -715,6 +911,13 @@
                 <w:sz w:val="18"/>
               </w:rPr>
             </w:pPr>
+            <w:r>
+              <w:rPr>
+                <w:rFonts w:ascii="Arial Narrow" w:hAnsi="Arial Narrow"/>
+                <w:sz w:val="18"/>
+              </w:rPr>
+              <w:t>CG 3</w:t>
+            </w:r>
           </w:p>
         </w:tc>
         <w:tc>
@@ -730,6 +933,13 @@
                 <w:sz w:val="18"/>
               </w:rPr>
             </w:pPr>
+            <w:r>
+              <w:rPr>
+                <w:rFonts w:ascii="Arial Narrow" w:hAnsi="Arial Narrow"/>
+                <w:sz w:val="18"/>
+              </w:rPr>
+              <w:t>Low</w:t>
+            </w:r>
           </w:p>
         </w:tc>
       </w:tr>
@@ -745,9 +955,7 @@
             <w:insideV w:val="single" w:sz="4" w:space="0" w:color="auto"/>
           </w:tblBorders>
           <w:tblCellMar>
-            <w:top w:w="0" w:type="dxa"/>
             <w:left w:w="108" w:type="dxa"/>
-            <w:bottom w:w="0" w:type="dxa"/>
             <w:right w:w="108" w:type="dxa"/>
           </w:tblCellMar>
         </w:tblPrEx>
@@ -769,6 +977,13 @@
                 <w:sz w:val="18"/>
               </w:rPr>
             </w:pPr>
+            <w:r>
+              <w:rPr>
+                <w:rFonts w:ascii="Arial Narrow" w:hAnsi="Arial Narrow"/>
+                <w:sz w:val="18"/>
+              </w:rPr>
+              <w:t>4</w:t>
+            </w:r>
           </w:p>
         </w:tc>
         <w:tc>
@@ -784,6 +999,20 @@
                 <w:sz w:val="18"/>
               </w:rPr>
             </w:pPr>
+            <w:r>
+              <w:rPr>
+                <w:rFonts w:ascii="Arial Narrow" w:hAnsi="Arial Narrow"/>
+                <w:sz w:val="18"/>
+              </w:rPr>
+              <w:t>SortAlgos.java</w:t>
+            </w:r>
+            <w:r>
+              <w:rPr>
+                <w:rFonts w:ascii="Arial Narrow" w:hAnsi="Arial Narrow"/>
+                <w:sz w:val="18"/>
+              </w:rPr>
+              <w:t>- ln 100</w:t>
+            </w:r>
           </w:p>
         </w:tc>
         <w:tc>
@@ -799,6 +1028,70 @@
                 <w:sz w:val="18"/>
               </w:rPr>
             </w:pPr>
+            <w:r>
+              <w:rPr>
+                <w:rFonts w:ascii="Arial Narrow" w:hAnsi="Arial Narrow"/>
+                <w:sz w:val="18"/>
+              </w:rPr>
+              <w:t xml:space="preserve">Private Method </w:t>
+            </w:r>
+            <w:proofErr w:type="spellStart"/>
+            <w:proofErr w:type="gramStart"/>
+            <w:r>
+              <w:rPr>
+                <w:rFonts w:ascii="Arial Narrow" w:hAnsi="Arial Narrow"/>
+                <w:sz w:val="18"/>
+              </w:rPr>
+              <w:t>findInsPosition</w:t>
+            </w:r>
+            <w:proofErr w:type="spellEnd"/>
+            <w:r>
+              <w:rPr>
+                <w:rFonts w:ascii="Arial Narrow" w:hAnsi="Arial Narrow"/>
+                <w:sz w:val="18"/>
+              </w:rPr>
+              <w:t>(</w:t>
+            </w:r>
+            <w:proofErr w:type="gramEnd"/>
+            <w:r>
+              <w:rPr>
+                <w:rFonts w:ascii="Arial Narrow" w:hAnsi="Arial Narrow"/>
+                <w:sz w:val="18"/>
+              </w:rPr>
+              <w:t xml:space="preserve">Item [], </w:t>
+            </w:r>
+            <w:proofErr w:type="spellStart"/>
+            <w:r>
+              <w:rPr>
+                <w:rFonts w:ascii="Arial Narrow" w:hAnsi="Arial Narrow"/>
+                <w:sz w:val="18"/>
+              </w:rPr>
+              <w:t>int</w:t>
+            </w:r>
+            <w:proofErr w:type="spellEnd"/>
+            <w:r>
+              <w:rPr>
+                <w:rFonts w:ascii="Arial Narrow" w:hAnsi="Arial Narrow"/>
+                <w:sz w:val="18"/>
+              </w:rPr>
+              <w:t xml:space="preserve">, </w:t>
+            </w:r>
+            <w:proofErr w:type="spellStart"/>
+            <w:r>
+              <w:rPr>
+                <w:rFonts w:ascii="Arial Narrow" w:hAnsi="Arial Narrow"/>
+                <w:sz w:val="18"/>
+              </w:rPr>
+              <w:t>int</w:t>
+            </w:r>
+            <w:proofErr w:type="spellEnd"/>
+            <w:r>
+              <w:rPr>
+                <w:rFonts w:ascii="Arial Narrow" w:hAnsi="Arial Narrow"/>
+                <w:sz w:val="18"/>
+              </w:rPr>
+              <w:t>) is not prefixed with an underscore</w:t>
+            </w:r>
           </w:p>
           <w:p>
             <w:pPr>
@@ -822,6 +1115,13 @@
                 <w:sz w:val="18"/>
               </w:rPr>
             </w:pPr>
+            <w:r>
+              <w:rPr>
+                <w:rFonts w:ascii="Arial Narrow" w:hAnsi="Arial Narrow"/>
+                <w:sz w:val="18"/>
+              </w:rPr>
+              <w:t>CG 4d</w:t>
+            </w:r>
           </w:p>
         </w:tc>
         <w:tc>
@@ -837,6 +1137,13 @@
                 <w:sz w:val="18"/>
               </w:rPr>
             </w:pPr>
+            <w:r>
+              <w:rPr>
+                <w:rFonts w:ascii="Arial Narrow" w:hAnsi="Arial Narrow"/>
+                <w:sz w:val="18"/>
+              </w:rPr>
+              <w:t>Low</w:t>
+            </w:r>
           </w:p>
         </w:tc>
       </w:tr>
@@ -852,9 +1159,7 @@
             <w:insideV w:val="single" w:sz="4" w:space="0" w:color="auto"/>
           </w:tblBorders>
           <w:tblCellMar>
-            <w:top w:w="0" w:type="dxa"/>
             <w:left w:w="108" w:type="dxa"/>
-            <w:bottom w:w="0" w:type="dxa"/>
             <w:right w:w="108" w:type="dxa"/>
           </w:tblCellMar>
         </w:tblPrEx>
@@ -876,6 +1181,13 @@
                 <w:sz w:val="18"/>
               </w:rPr>
             </w:pPr>
+            <w:r>
+              <w:rPr>
+                <w:rFonts w:ascii="Arial Narrow" w:hAnsi="Arial Narrow"/>
+                <w:sz w:val="18"/>
+              </w:rPr>
+              <w:t>5</w:t>
+            </w:r>
           </w:p>
         </w:tc>
         <w:tc>
@@ -891,6 +1203,13 @@
                 <w:sz w:val="18"/>
               </w:rPr>
             </w:pPr>
+            <w:r>
+              <w:rPr>
+                <w:rFonts w:ascii="Arial Narrow" w:hAnsi="Arial Narrow"/>
+                <w:sz w:val="18"/>
+              </w:rPr>
+              <w:t>Item.java- ln 4</w:t>
+            </w:r>
           </w:p>
         </w:tc>
         <w:tc>
@@ -906,6 +1225,29 @@
                 <w:sz w:val="18"/>
               </w:rPr>
             </w:pPr>
+            <w:r>
+              <w:rPr>
+                <w:rFonts w:ascii="Arial Narrow" w:hAnsi="Arial Narrow"/>
+                <w:sz w:val="18"/>
+              </w:rPr>
+              <w:t xml:space="preserve">Class member variable </w:t>
+            </w:r>
+            <w:proofErr w:type="spellStart"/>
+            <w:r>
+              <w:rPr>
+                <w:rFonts w:ascii="Arial Narrow" w:hAnsi="Arial Narrow"/>
+                <w:sz w:val="18"/>
+              </w:rPr>
+              <w:t>int</w:t>
+            </w:r>
+            <w:proofErr w:type="spellEnd"/>
+            <w:r>
+              <w:rPr>
+                <w:rFonts w:ascii="Arial Narrow" w:hAnsi="Arial Narrow"/>
+                <w:sz w:val="18"/>
+              </w:rPr>
+              <w:t xml:space="preserve"> key is not declared as private</w:t>
+            </w:r>
           </w:p>
           <w:p>
             <w:pPr>
@@ -929,6 +1271,13 @@
                 <w:sz w:val="18"/>
               </w:rPr>
             </w:pPr>
+            <w:r>
+              <w:rPr>
+                <w:rFonts w:ascii="Arial Narrow" w:hAnsi="Arial Narrow"/>
+                <w:sz w:val="18"/>
+              </w:rPr>
+              <w:t>CG 5</w:t>
+            </w:r>
           </w:p>
         </w:tc>
         <w:tc>
@@ -944,6 +1293,13 @@
                 <w:sz w:val="18"/>
               </w:rPr>
             </w:pPr>
+            <w:r>
+              <w:rPr>
+                <w:rFonts w:ascii="Arial Narrow" w:hAnsi="Arial Narrow"/>
+                <w:sz w:val="18"/>
+              </w:rPr>
+              <w:t>MJ</w:t>
+            </w:r>
           </w:p>
         </w:tc>
       </w:tr>
@@ -959,9 +1315,7 @@
             <w:insideV w:val="single" w:sz="4" w:space="0" w:color="auto"/>
           </w:tblBorders>
           <w:tblCellMar>
-            <w:top w:w="0" w:type="dxa"/>
             <w:left w:w="108" w:type="dxa"/>
-            <w:bottom w:w="0" w:type="dxa"/>
             <w:right w:w="108" w:type="dxa"/>
           </w:tblCellMar>
         </w:tblPrEx>
@@ -983,6 +1337,13 @@
                 <w:sz w:val="18"/>
               </w:rPr>
             </w:pPr>
+            <w:r>
+              <w:rPr>
+                <w:rFonts w:ascii="Arial Narrow" w:hAnsi="Arial Narrow"/>
+                <w:sz w:val="18"/>
+              </w:rPr>
+              <w:t>6</w:t>
+            </w:r>
           </w:p>
         </w:tc>
         <w:tc>
@@ -998,6 +1359,13 @@
                 <w:sz w:val="18"/>
               </w:rPr>
             </w:pPr>
+            <w:r>
+              <w:rPr>
+                <w:rFonts w:ascii="Arial Narrow" w:hAnsi="Arial Narrow"/>
+                <w:sz w:val="18"/>
+              </w:rPr>
+              <w:t>SortDemo.java- ln 28</w:t>
+            </w:r>
           </w:p>
         </w:tc>
         <w:tc>
@@ -1013,6 +1381,29 @@
                 <w:sz w:val="18"/>
               </w:rPr>
             </w:pPr>
+            <w:r>
+              <w:rPr>
+                <w:rFonts w:ascii="Arial Narrow" w:hAnsi="Arial Narrow"/>
+                <w:sz w:val="18"/>
+              </w:rPr>
+              <w:t>Private String Literal ‘</w:t>
+            </w:r>
+            <w:proofErr w:type="spellStart"/>
+            <w:r>
+              <w:rPr>
+                <w:rFonts w:ascii="Arial Narrow" w:hAnsi="Arial Narrow"/>
+                <w:sz w:val="18"/>
+              </w:rPr>
+              <w:t>helpStr</w:t>
+            </w:r>
+            <w:proofErr w:type="spellEnd"/>
+            <w:r>
+              <w:rPr>
+                <w:rFonts w:ascii="Arial Narrow" w:hAnsi="Arial Narrow"/>
+                <w:sz w:val="18"/>
+              </w:rPr>
+              <w:t xml:space="preserve">’ is not declared as final </w:t>
+            </w:r>
           </w:p>
           <w:p>
             <w:pPr>
@@ -1036,6 +1427,13 @@
                 <w:sz w:val="18"/>
               </w:rPr>
             </w:pPr>
+            <w:r>
+              <w:rPr>
+                <w:rFonts w:ascii="Arial Narrow" w:hAnsi="Arial Narrow"/>
+                <w:sz w:val="18"/>
+              </w:rPr>
+              <w:t>CG 6</w:t>
+            </w:r>
           </w:p>
         </w:tc>
         <w:tc>
@@ -1051,6 +1449,13 @@
                 <w:sz w:val="18"/>
               </w:rPr>
             </w:pPr>
+            <w:r>
+              <w:rPr>
+                <w:rFonts w:ascii="Arial Narrow" w:hAnsi="Arial Narrow"/>
+                <w:sz w:val="18"/>
+              </w:rPr>
+              <w:t>Low</w:t>
+            </w:r>
           </w:p>
         </w:tc>
       </w:tr>
@@ -1066,9 +1471,7 @@
             <w:insideV w:val="single" w:sz="4" w:space="0" w:color="auto"/>
           </w:tblBorders>
           <w:tblCellMar>
-            <w:top w:w="0" w:type="dxa"/>
             <w:left w:w="108" w:type="dxa"/>
-            <w:bottom w:w="0" w:type="dxa"/>
             <w:right w:w="108" w:type="dxa"/>
           </w:tblCellMar>
         </w:tblPrEx>
@@ -1090,6 +1493,13 @@
                 <w:sz w:val="18"/>
               </w:rPr>
             </w:pPr>
+            <w:r>
+              <w:rPr>
+                <w:rFonts w:ascii="Arial Narrow" w:hAnsi="Arial Narrow"/>
+                <w:sz w:val="18"/>
+              </w:rPr>
+              <w:t>7</w:t>
+            </w:r>
           </w:p>
         </w:tc>
         <w:tc>
@@ -1105,6 +1515,13 @@
                 <w:sz w:val="18"/>
               </w:rPr>
             </w:pPr>
+            <w:r>
+              <w:rPr>
+                <w:rFonts w:ascii="Arial Narrow" w:hAnsi="Arial Narrow"/>
+                <w:sz w:val="18"/>
+              </w:rPr>
+              <w:t>SortDemoData.java- ln 88</w:t>
+            </w:r>
           </w:p>
         </w:tc>
         <w:tc>
@@ -1120,6 +1537,13 @@
                 <w:sz w:val="18"/>
               </w:rPr>
             </w:pPr>
+            <w:r>
+              <w:rPr>
+                <w:rFonts w:ascii="Arial Narrow" w:hAnsi="Arial Narrow"/>
+                <w:sz w:val="18"/>
+              </w:rPr>
+              <w:t>Switch Statement Used</w:t>
+            </w:r>
           </w:p>
           <w:p>
             <w:pPr>
@@ -1143,6 +1567,13 @@
                 <w:sz w:val="18"/>
               </w:rPr>
             </w:pPr>
+            <w:r>
+              <w:rPr>
+                <w:rFonts w:ascii="Arial Narrow" w:hAnsi="Arial Narrow"/>
+                <w:sz w:val="18"/>
+              </w:rPr>
+              <w:t>CS 3</w:t>
+            </w:r>
           </w:p>
         </w:tc>
         <w:tc>
@@ -1158,6 +1589,13 @@
                 <w:sz w:val="18"/>
               </w:rPr>
             </w:pPr>
+            <w:r>
+              <w:rPr>
+                <w:rFonts w:ascii="Arial Narrow" w:hAnsi="Arial Narrow"/>
+                <w:sz w:val="18"/>
+              </w:rPr>
+              <w:t>MJ</w:t>
+            </w:r>
           </w:p>
         </w:tc>
       </w:tr>
@@ -1173,9 +1611,7 @@
             <w:insideV w:val="single" w:sz="4" w:space="0" w:color="auto"/>
           </w:tblBorders>
           <w:tblCellMar>
-            <w:top w:w="0" w:type="dxa"/>
             <w:left w:w="108" w:type="dxa"/>
-            <w:bottom w:w="0" w:type="dxa"/>
             <w:right w:w="108" w:type="dxa"/>
           </w:tblCellMar>
         </w:tblPrEx>
@@ -1197,6 +1633,13 @@
                 <w:sz w:val="18"/>
               </w:rPr>
             </w:pPr>
+            <w:r>
+              <w:rPr>
+                <w:rFonts w:ascii="Arial Narrow" w:hAnsi="Arial Narrow"/>
+                <w:sz w:val="18"/>
+              </w:rPr>
+              <w:t>8</w:t>
+            </w:r>
           </w:p>
         </w:tc>
         <w:tc>
@@ -1212,6 +1655,13 @@
                 <w:sz w:val="18"/>
               </w:rPr>
             </w:pPr>
+            <w:r>
+              <w:rPr>
+                <w:rFonts w:ascii="Arial Narrow" w:hAnsi="Arial Narrow"/>
+                <w:sz w:val="18"/>
+              </w:rPr>
+              <w:t>SortAlgos.java- all</w:t>
+            </w:r>
           </w:p>
         </w:tc>
         <w:tc>
@@ -1227,6 +1677,13 @@
                 <w:sz w:val="18"/>
               </w:rPr>
             </w:pPr>
+            <w:r>
+              <w:rPr>
+                <w:rFonts w:ascii="Arial Narrow" w:hAnsi="Arial Narrow"/>
+                <w:sz w:val="18"/>
+              </w:rPr>
+              <w:t>Large Class- Class contains every sorting method in program. Contains ~350 lines of code; could be broken into different class files</w:t>
+            </w:r>
           </w:p>
           <w:p>
             <w:pPr>
@@ -1250,6 +1707,13 @@
                 <w:sz w:val="18"/>
               </w:rPr>
             </w:pPr>
+            <w:r>
+              <w:rPr>
+                <w:rFonts w:ascii="Arial Narrow" w:hAnsi="Arial Narrow"/>
+                <w:sz w:val="18"/>
+              </w:rPr>
+              <w:t>CS 2</w:t>
+            </w:r>
           </w:p>
         </w:tc>
         <w:tc>
@@ -1265,6 +1729,13 @@
                 <w:sz w:val="18"/>
               </w:rPr>
             </w:pPr>
+            <w:r>
+              <w:rPr>
+                <w:rFonts w:ascii="Arial Narrow" w:hAnsi="Arial Narrow"/>
+                <w:sz w:val="18"/>
+              </w:rPr>
+              <w:t>Low</w:t>
+            </w:r>
           </w:p>
         </w:tc>
       </w:tr>
@@ -1280,9 +1751,7 @@
             <w:insideV w:val="single" w:sz="4" w:space="0" w:color="auto"/>
           </w:tblBorders>
           <w:tblCellMar>
-            <w:top w:w="0" w:type="dxa"/>
             <w:left w:w="108" w:type="dxa"/>
-            <w:bottom w:w="0" w:type="dxa"/>
             <w:right w:w="108" w:type="dxa"/>
           </w:tblCellMar>
         </w:tblPrEx>
@@ -1304,6 +1773,13 @@
                 <w:sz w:val="18"/>
               </w:rPr>
             </w:pPr>
+            <w:r>
+              <w:rPr>
+                <w:rFonts w:ascii="Arial Narrow" w:hAnsi="Arial Narrow"/>
+                <w:sz w:val="18"/>
+              </w:rPr>
+              <w:t>9</w:t>
+            </w:r>
           </w:p>
         </w:tc>
         <w:tc>
@@ -1319,6 +1795,13 @@
                 <w:sz w:val="18"/>
               </w:rPr>
             </w:pPr>
+            <w:r>
+              <w:rPr>
+                <w:rFonts w:ascii="Arial Narrow" w:hAnsi="Arial Narrow"/>
+                <w:sz w:val="18"/>
+              </w:rPr>
+              <w:t>SortDemoData.java- ln 27</w:t>
+            </w:r>
           </w:p>
         </w:tc>
         <w:tc>
@@ -1334,6 +1817,61 @@
                 <w:sz w:val="18"/>
               </w:rPr>
             </w:pPr>
+            <w:r>
+              <w:rPr>
+                <w:rFonts w:ascii="Arial Narrow" w:hAnsi="Arial Narrow"/>
+                <w:sz w:val="18"/>
+              </w:rPr>
+              <w:t xml:space="preserve">Identifier too short.  </w:t>
+            </w:r>
+            <w:proofErr w:type="spellStart"/>
+            <w:r>
+              <w:rPr>
+                <w:rFonts w:ascii="Arial Narrow" w:hAnsi="Arial Narrow"/>
+                <w:sz w:val="18"/>
+              </w:rPr>
+              <w:t>Int</w:t>
+            </w:r>
+            <w:proofErr w:type="spellEnd"/>
+            <w:r>
+              <w:rPr>
+                <w:rFonts w:ascii="Arial Narrow" w:hAnsi="Arial Narrow"/>
+                <w:sz w:val="18"/>
+              </w:rPr>
+              <w:t xml:space="preserve"> ‘n’ is the length </w:t>
+            </w:r>
+            <w:proofErr w:type="spellStart"/>
+            <w:r>
+              <w:rPr>
+                <w:rFonts w:ascii="Arial Narrow" w:hAnsi="Arial Narrow"/>
+                <w:sz w:val="18"/>
+              </w:rPr>
+              <w:t>og</w:t>
+            </w:r>
+            <w:proofErr w:type="spellEnd"/>
+            <w:r>
+              <w:rPr>
+                <w:rFonts w:ascii="Arial Narrow" w:hAnsi="Arial Narrow"/>
+                <w:sz w:val="18"/>
+              </w:rPr>
+              <w:t xml:space="preserve"> </w:t>
+            </w:r>
+            <w:proofErr w:type="spellStart"/>
+            <w:r>
+              <w:rPr>
+                <w:rFonts w:ascii="Arial Narrow" w:hAnsi="Arial Narrow"/>
+                <w:sz w:val="18"/>
+              </w:rPr>
+              <w:t>myArray</w:t>
+            </w:r>
+            <w:proofErr w:type="spellEnd"/>
+            <w:r>
+              <w:rPr>
+                <w:rFonts w:ascii="Arial Narrow" w:hAnsi="Arial Narrow"/>
+                <w:sz w:val="18"/>
+              </w:rPr>
+              <w:t xml:space="preserve"> but is too short and lacks description in variable name</w:t>
+            </w:r>
           </w:p>
           <w:p>
             <w:pPr>
@@ -1357,6 +1895,13 @@
                 <w:sz w:val="18"/>
               </w:rPr>
             </w:pPr>
+            <w:r>
+              <w:rPr>
+                <w:rFonts w:ascii="Arial Narrow" w:hAnsi="Arial Narrow"/>
+                <w:sz w:val="18"/>
+              </w:rPr>
+              <w:t>CS  11</w:t>
+            </w:r>
           </w:p>
         </w:tc>
         <w:tc>
@@ -1372,6 +1917,13 @@
                 <w:sz w:val="18"/>
               </w:rPr>
             </w:pPr>
+            <w:r>
+              <w:rPr>
+                <w:rFonts w:ascii="Arial Narrow" w:hAnsi="Arial Narrow"/>
+                <w:sz w:val="18"/>
+              </w:rPr>
+              <w:t>Low</w:t>
+            </w:r>
           </w:p>
         </w:tc>
       </w:tr>
@@ -1387,9 +1939,7 @@
             <w:insideV w:val="single" w:sz="4" w:space="0" w:color="auto"/>
           </w:tblBorders>
           <w:tblCellMar>
-            <w:top w:w="0" w:type="dxa"/>
             <w:left w:w="108" w:type="dxa"/>
-            <w:bottom w:w="0" w:type="dxa"/>
             <w:right w:w="108" w:type="dxa"/>
           </w:tblCellMar>
         </w:tblPrEx>
@@ -1411,6 +1961,13 @@
                 <w:sz w:val="18"/>
               </w:rPr>
             </w:pPr>
+            <w:r>
+              <w:rPr>
+                <w:rFonts w:ascii="Arial Narrow" w:hAnsi="Arial Narrow"/>
+                <w:sz w:val="18"/>
+              </w:rPr>
+              <w:t>10</w:t>
+            </w:r>
           </w:p>
         </w:tc>
         <w:tc>
@@ -1426,6 +1983,13 @@
                 <w:sz w:val="18"/>
               </w:rPr>
             </w:pPr>
+            <w:r>
+              <w:rPr>
+                <w:rFonts w:ascii="Arial Narrow" w:hAnsi="Arial Narrow"/>
+                <w:sz w:val="18"/>
+              </w:rPr>
+              <w:t>SortAlgos.java- ln 24</w:t>
+            </w:r>
           </w:p>
         </w:tc>
         <w:tc>
@@ -1441,15 +2005,45 @@
                 <w:sz w:val="18"/>
               </w:rPr>
             </w:pPr>
-          </w:p>
-          <w:p>
-            <w:pPr>
-              <w:pStyle w:val="TableText"/>
-              <w:rPr>
-                <w:rFonts w:ascii="Arial Narrow" w:hAnsi="Arial Narrow"/>
-                <w:sz w:val="18"/>
-              </w:rPr>
-            </w:pPr>
+            <w:r>
+              <w:rPr>
+                <w:rFonts w:ascii="Arial Narrow" w:hAnsi="Arial Narrow"/>
+                <w:sz w:val="18"/>
+              </w:rPr>
+              <w:t xml:space="preserve">Bubble sort does not look to last number in array to sort it, it just keeps it in the last position of the output. If last </w:t>
+            </w:r>
+            <w:proofErr w:type="spellStart"/>
+            <w:r>
+              <w:rPr>
+                <w:rFonts w:ascii="Arial Narrow" w:hAnsi="Arial Narrow"/>
+                <w:sz w:val="18"/>
+              </w:rPr>
+              <w:t>int</w:t>
+            </w:r>
+            <w:proofErr w:type="spellEnd"/>
+            <w:r>
+              <w:rPr>
+                <w:rFonts w:ascii="Arial Narrow" w:hAnsi="Arial Narrow"/>
+                <w:sz w:val="18"/>
+              </w:rPr>
+              <w:t xml:space="preserve"> input isn’t highest number, output will be incorrect. </w:t>
+            </w:r>
+            <w:proofErr w:type="spellStart"/>
+            <w:r>
+              <w:rPr>
+                <w:rFonts w:ascii="Arial Narrow" w:hAnsi="Arial Narrow"/>
+                <w:sz w:val="18"/>
+              </w:rPr>
+              <w:t>Int</w:t>
+            </w:r>
+            <w:proofErr w:type="spellEnd"/>
+            <w:r>
+              <w:rPr>
+                <w:rFonts w:ascii="Arial Narrow" w:hAnsi="Arial Narrow"/>
+                <w:sz w:val="18"/>
+              </w:rPr>
+              <w:t xml:space="preserve"> n needs to equal the size of the whole vector, not vector – 1.</w:t>
+            </w:r>
           </w:p>
         </w:tc>
         <w:tc>
@@ -1464,6 +2058,13 @@
                 <w:sz w:val="18"/>
               </w:rPr>
             </w:pPr>
+            <w:r>
+              <w:rPr>
+                <w:rFonts w:ascii="Arial Narrow" w:hAnsi="Arial Narrow"/>
+                <w:sz w:val="18"/>
+              </w:rPr>
+              <w:t>FD</w:t>
+            </w:r>
           </w:p>
         </w:tc>
         <w:tc>
@@ -1479,6 +2080,13 @@
                 <w:sz w:val="18"/>
               </w:rPr>
             </w:pPr>
+            <w:r>
+              <w:rPr>
+                <w:rFonts w:ascii="Arial Narrow" w:hAnsi="Arial Narrow"/>
+                <w:sz w:val="18"/>
+              </w:rPr>
+              <w:t>BR</w:t>
+            </w:r>
           </w:p>
         </w:tc>
       </w:tr>
@@ -1494,9 +2102,7 @@
             <w:insideV w:val="single" w:sz="4" w:space="0" w:color="auto"/>
           </w:tblBorders>
           <w:tblCellMar>
-            <w:top w:w="0" w:type="dxa"/>
             <w:left w:w="108" w:type="dxa"/>
-            <w:bottom w:w="0" w:type="dxa"/>
             <w:right w:w="108" w:type="dxa"/>
           </w:tblCellMar>
         </w:tblPrEx>
@@ -1601,9 +2207,7 @@
             <w:insideV w:val="single" w:sz="4" w:space="0" w:color="auto"/>
           </w:tblBorders>
           <w:tblCellMar>
-            <w:top w:w="0" w:type="dxa"/>
             <w:left w:w="108" w:type="dxa"/>
-            <w:bottom w:w="0" w:type="dxa"/>
             <w:right w:w="108" w:type="dxa"/>
           </w:tblCellMar>
         </w:tblPrEx>
@@ -1708,9 +2312,7 @@
             <w:insideV w:val="single" w:sz="4" w:space="0" w:color="auto"/>
           </w:tblBorders>
           <w:tblCellMar>
-            <w:top w:w="0" w:type="dxa"/>
             <w:left w:w="108" w:type="dxa"/>
-            <w:bottom w:w="0" w:type="dxa"/>
             <w:right w:w="108" w:type="dxa"/>
           </w:tblCellMar>
         </w:tblPrEx>
@@ -1815,9 +2417,7 @@
             <w:insideV w:val="single" w:sz="4" w:space="0" w:color="auto"/>
           </w:tblBorders>
           <w:tblCellMar>
-            <w:top w:w="0" w:type="dxa"/>
             <w:left w:w="108" w:type="dxa"/>
-            <w:bottom w:w="0" w:type="dxa"/>
             <w:right w:w="108" w:type="dxa"/>
           </w:tblCellMar>
         </w:tblPrEx>
@@ -1932,6 +2532,7 @@
           <w:sz w:val="24"/>
           <w:u w:val="single"/>
         </w:rPr>
+        <w:lastRenderedPageBreak/>
         <w:t>Category</w:t>
       </w:r>
       <w:r>
@@ -2044,21 +2645,7 @@
         <w:rPr>
           <w:sz w:val="24"/>
         </w:rPr>
-        <w:t xml:space="preserve"> - Blocker, must be fixed </w:t>
-      </w:r>
-      <w:proofErr w:type="spellStart"/>
-      <w:r>
-        <w:rPr>
-          <w:sz w:val="24"/>
-        </w:rPr>
-        <w:t>asap</w:t>
-      </w:r>
-      <w:proofErr w:type="spellEnd"/>
-      <w:r>
-        <w:rPr>
-          <w:sz w:val="24"/>
-        </w:rPr>
-        <w:t xml:space="preserve">. </w:t>
+        <w:t xml:space="preserve"> - Blocker, must be fixed asap. </w:t>
       </w:r>
       <w:r>
         <w:rPr>
@@ -2782,8 +3369,8 @@
     <w:lsdException w:name="Plain Table 5" w:uiPriority="31" w:qFormat="1"/>
     <w:lsdException w:name="Grid Table Light" w:uiPriority="32" w:qFormat="1"/>
     <w:lsdException w:name="Grid Table 1 Light" w:uiPriority="33" w:qFormat="1"/>
-    <w:lsdException w:name="Grid Table 2" w:semiHidden="1" w:uiPriority="37" w:unhideWhenUsed="1"/>
-    <w:lsdException w:name="Grid Table 3" w:semiHidden="1" w:uiPriority="39" w:unhideWhenUsed="1" w:qFormat="1"/>
+    <w:lsdException w:name="Grid Table 2" w:uiPriority="37"/>
+    <w:lsdException w:name="Grid Table 3" w:uiPriority="39" w:qFormat="1"/>
     <w:lsdException w:name="Grid Table 4" w:uiPriority="49"/>
     <w:lsdException w:name="Grid Table 5 Dark" w:uiPriority="50"/>
     <w:lsdException w:name="Grid Table 6 Colorful" w:uiPriority="51"/>
@@ -2909,11 +3496,15 @@
   </w:style>
   <w:style w:type="character" w:default="1" w:styleId="DefaultParagraphFont">
     <w:name w:val="Default Paragraph Font"/>
+    <w:uiPriority w:val="1"/>
     <w:semiHidden/>
+    <w:unhideWhenUsed/>
   </w:style>
   <w:style w:type="table" w:default="1" w:styleId="TableNormal">
     <w:name w:val="Normal Table"/>
+    <w:uiPriority w:val="99"/>
     <w:semiHidden/>
+    <w:unhideWhenUsed/>
     <w:tblPr>
       <w:tblInd w:w="0" w:type="dxa"/>
       <w:tblCellMar>
@@ -2926,7 +3517,9 @@
   </w:style>
   <w:style w:type="numbering" w:default="1" w:styleId="NoList">
     <w:name w:val="No List"/>
+    <w:uiPriority w:val="99"/>
     <w:semiHidden/>
+    <w:unhideWhenUsed/>
   </w:style>
   <w:style w:type="paragraph" w:styleId="Signature">
     <w:name w:val="Signature"/>

</xml_diff>